<commit_message>
arm selection by commande line and update user manual
</commit_message>
<xml_diff>
--- a/Navigation user manual/Navigation User Manual.docx
+++ b/Navigation user manual/Navigation User Manual.docx
@@ -27,7 +27,252 @@
         <w:rPr>
           <w:lang w:val="en-US"/>
         </w:rPr>
-        <w:t xml:space="preserve">1 </w:t>
+        <w:t>1 - Arm Selection</w:t>
+      </w:r>
+    </w:p>
+    <w:p>
+      <w:pPr>
+        <w:rPr>
+          <w:lang w:val="en-US"/>
+        </w:rPr>
+      </w:pPr>
+      <w:r>
+        <w:rPr>
+          <w:lang w:val="en-US"/>
+        </w:rPr>
+        <w:t>You can select on which arm you want to run the application by adding :</w:t>
+      </w:r>
+    </w:p>
+    <w:p>
+      <w:pPr>
+        <w:rPr>
+          <w:lang w:val="en-US"/>
+        </w:rPr>
+      </w:pPr>
+      <w:r>
+        <w:rPr>
+          <w:lang w:val="en-US"/>
+        </w:rPr>
+        <w:t>ARM_MODE=</w:t>
+      </w:r>
+      <w:r>
+        <w:rPr>
+          <w:lang w:val="en-US"/>
+        </w:rPr>
+        <w:t>&lt;IP_ADDR&gt;</w:t>
+      </w:r>
+    </w:p>
+    <w:p>
+      <w:pPr>
+        <w:rPr>
+          <w:lang w:val="en-US"/>
+        </w:rPr>
+      </w:pPr>
+      <w:r>
+        <w:rPr>
+          <w:lang w:val="en-US"/>
+        </w:rPr>
+        <w:t xml:space="preserve">For example if I want to run the application on the haption arm at the address </w:t>
+      </w:r>
+      <w:r>
+        <w:rPr>
+          <w:lang w:val="en-US"/>
+        </w:rPr>
+        <w:t>131.254.154.172#6001</w:t>
+      </w:r>
+      <w:r>
+        <w:rPr>
+          <w:lang w:val="en-US"/>
+        </w:rPr>
+        <w:t>, I will add :</w:t>
+      </w:r>
+      <w:r>
+        <w:rPr>
+          <w:lang w:val="en-US"/>
+        </w:rPr>
+        <w:t xml:space="preserve"> </w:t>
+      </w:r>
+    </w:p>
+    <w:p>
+      <w:pPr>
+        <w:rPr>
+          <w:lang w:val="en-US"/>
+        </w:rPr>
+      </w:pPr>
+      <w:r>
+        <w:rPr>
+          <w:lang w:val="en-US"/>
+        </w:rPr>
+        <w:t>ARM_MODE=131.254.154.172#6001</w:t>
+      </w:r>
+    </w:p>
+    <w:p>
+      <w:pPr>
+        <w:rPr>
+          <w:lang w:val="en-US"/>
+        </w:rPr>
+      </w:pPr>
+      <w:r>
+        <w:rPr>
+          <w:lang w:val="en-US"/>
+        </w:rPr>
+        <w:t xml:space="preserve">If no arguments are given, then the application run with the </w:t>
+      </w:r>
+      <w:r>
+        <w:rPr>
+          <w:lang w:val="en-US"/>
+        </w:rPr>
+        <w:t>131.254.154.172#6001</w:t>
+      </w:r>
+      <w:r>
+        <w:rPr>
+          <w:lang w:val="en-US"/>
+        </w:rPr>
+        <w:t xml:space="preserve"> IP that is the left Scale-1.</w:t>
+      </w:r>
+    </w:p>
+    <w:p>
+      <w:pPr>
+        <w:rPr>
+          <w:lang w:val="en-US"/>
+        </w:rPr>
+      </w:pPr>
+      <w:r>
+        <w:rPr>
+          <w:lang w:val="en-US"/>
+        </w:rPr>
+        <w:t>Here is a short list of the IP address you may want to use, note that they could change :</w:t>
+      </w:r>
+    </w:p>
+    <w:p>
+      <w:pPr>
+        <w:rPr>
+          <w:lang w:val="en-US"/>
+        </w:rPr>
+      </w:pPr>
+      <w:r>
+        <w:rPr>
+          <w:lang w:val="en-US"/>
+        </w:rPr>
+        <w:t>127.0.0.1</w:t>
+      </w:r>
+      <w:r>
+        <w:rPr>
+          <w:lang w:val="en-US"/>
+        </w:rPr>
+        <w:t xml:space="preserve"> : to use the virtuose simulator on</w:t>
+      </w:r>
+      <w:r>
+        <w:rPr>
+          <w:lang w:val="en-US"/>
+        </w:rPr>
+        <w:t xml:space="preserve"> a computer</w:t>
+      </w:r>
+      <w:bookmarkStart w:id="0" w:name="_GoBack"/>
+      <w:bookmarkEnd w:id="0"/>
+    </w:p>
+    <w:p>
+      <w:pPr>
+        <w:rPr>
+          <w:lang w:val="en-US"/>
+        </w:rPr>
+      </w:pPr>
+      <w:r>
+        <w:rPr>
+          <w:lang w:val="en-US"/>
+        </w:rPr>
+        <w:t>131.254.154.16#5125</w:t>
+      </w:r>
+      <w:r>
+        <w:rPr>
+          <w:lang w:val="en-US"/>
+        </w:rPr>
+        <w:t xml:space="preserve"> : to use the virtuose 125</w:t>
+      </w:r>
+    </w:p>
+    <w:p>
+      <w:pPr>
+        <w:rPr>
+          <w:lang w:val="en-US"/>
+        </w:rPr>
+      </w:pPr>
+      <w:r>
+        <w:rPr>
+          <w:lang w:val="en-US"/>
+        </w:rPr>
+        <w:t>131.254.18.52#5126</w:t>
+      </w:r>
+      <w:r>
+        <w:rPr>
+          <w:lang w:val="en-US"/>
+        </w:rPr>
+        <w:t xml:space="preserve"> to use the virtuose 126</w:t>
+      </w:r>
+    </w:p>
+    <w:p>
+      <w:pPr>
+        <w:rPr>
+          <w:lang w:val="en-US"/>
+        </w:rPr>
+      </w:pPr>
+      <w:r>
+        <w:rPr>
+          <w:lang w:val="en-US"/>
+        </w:rPr>
+        <w:t>131.254.154.172#6001</w:t>
+      </w:r>
+      <w:r>
+        <w:rPr>
+          <w:lang w:val="en-US"/>
+        </w:rPr>
+        <w:t xml:space="preserve"> to use the left scale1 arm</w:t>
+      </w:r>
+    </w:p>
+    <w:p>
+      <w:pPr>
+        <w:rPr>
+          <w:lang w:val="en-US"/>
+        </w:rPr>
+      </w:pPr>
+      <w:r>
+        <w:rPr>
+          <w:lang w:val="en-US"/>
+        </w:rPr>
+        <w:t>131.254.154.172#6003</w:t>
+      </w:r>
+      <w:r>
+        <w:rPr>
+          <w:lang w:val="en-US"/>
+        </w:rPr>
+        <w:t xml:space="preserve"> to use the right scal1 arm</w:t>
+      </w:r>
+    </w:p>
+    <w:p>
+      <w:pPr>
+        <w:pStyle w:val="Titre1"/>
+        <w:rPr>
+          <w:lang w:val="en-US"/>
+        </w:rPr>
+      </w:pPr>
+    </w:p>
+    <w:p>
+      <w:pPr>
+        <w:pStyle w:val="Titre1"/>
+        <w:rPr>
+          <w:lang w:val="en-US"/>
+        </w:rPr>
+      </w:pPr>
+      <w:r>
+        <w:rPr>
+          <w:lang w:val="en-US"/>
+        </w:rPr>
+        <w:t>2</w:t>
+      </w:r>
+      <w:r>
+        <w:rPr>
+          <w:lang w:val="en-US"/>
+        </w:rPr>
+        <w:t xml:space="preserve"> </w:t>
       </w:r>
       <w:r>
         <w:rPr>
@@ -188,21 +433,7 @@
         <w:rPr>
           <w:lang w:val="en-US"/>
         </w:rPr>
-        <w:t xml:space="preserve"> </w:t>
-      </w:r>
-      <w:proofErr w:type="gramStart"/>
-      <w:r>
-        <w:rPr>
-          <w:lang w:val="en-US"/>
-        </w:rPr>
-        <w:t>The</w:t>
-      </w:r>
-      <w:proofErr w:type="gramEnd"/>
-      <w:r>
-        <w:rPr>
-          <w:lang w:val="en-US"/>
-        </w:rPr>
-        <w:t xml:space="preserve"> avatar grounded and flying</w:t>
+        <w:t xml:space="preserve"> The avatar grounded and flying</w:t>
       </w:r>
     </w:p>
     <w:p>
@@ -216,6 +447,7 @@
         <w:rPr>
           <w:lang w:val="en-US"/>
         </w:rPr>
+        <w:lastRenderedPageBreak/>
         <w:t>The goal is to navigate through an Asian map to valid checkpoint or by walking and jumping or will flying.</w:t>
       </w:r>
       <w:r>
@@ -331,23 +563,7 @@
         <w:rPr>
           <w:lang w:val="en-US"/>
         </w:rPr>
-        <w:t xml:space="preserve">A set of checkpoint has been placed on the map, </w:t>
-      </w:r>
-      <w:proofErr w:type="spellStart"/>
-      <w:proofErr w:type="gramStart"/>
-      <w:r>
-        <w:rPr>
-          <w:lang w:val="en-US"/>
-        </w:rPr>
-        <w:t>a</w:t>
-      </w:r>
-      <w:proofErr w:type="spellEnd"/>
-      <w:proofErr w:type="gramEnd"/>
-      <w:r>
-        <w:rPr>
-          <w:lang w:val="en-US"/>
-        </w:rPr>
-        <w:t xml:space="preserve"> arrow on your avatar will point to the next checkpoint, but you can collect them in any order.</w:t>
+        <w:t>A set of checkpoint has been placed on the map, a arrow on your avatar will point to the next checkpoint, but you can collect them in any order.</w:t>
       </w:r>
     </w:p>
     <w:p>
@@ -358,7 +574,6 @@
         <w:rPr>
           <w:lang w:val="en-US"/>
         </w:rPr>
-        <w:lastRenderedPageBreak/>
         <w:pict>
           <v:shape id="_x0000_i1026" type="#_x0000_t75" style="width:246pt;height:294pt">
             <v:imagedata r:id="rId8" o:title="arrow"/>
@@ -405,31 +620,21 @@
         <w:rPr>
           <w:lang w:val="en-US"/>
         </w:rPr>
-        <w:t xml:space="preserve"> </w:t>
-      </w:r>
-      <w:proofErr w:type="gramStart"/>
-      <w:r>
-        <w:rPr>
-          <w:lang w:val="en-US"/>
-        </w:rPr>
-        <w:t>Follow</w:t>
-      </w:r>
-      <w:proofErr w:type="gramEnd"/>
-      <w:r>
-        <w:rPr>
-          <w:lang w:val="en-US"/>
-        </w:rPr>
-        <w:t xml:space="preserve"> the arrow</w:t>
+        <w:t xml:space="preserve"> Follow the arrow</w:t>
       </w:r>
     </w:p>
     <w:p>
       <w:pPr>
         <w:keepNext/>
-      </w:pPr>
-      <w:r>
-        <w:rPr>
-          <w:lang w:val="en-US"/>
-        </w:rPr>
+        <w:rPr>
+          <w:lang w:val="en-US"/>
+        </w:rPr>
+      </w:pPr>
+      <w:r>
+        <w:rPr>
+          <w:lang w:val="en-US"/>
+        </w:rPr>
+        <w:lastRenderedPageBreak/>
         <w:t>An area of effect has been placed close to the spawn to reset all the checkpoint, you can trigger it at any time or after collected all the checkpoint (then the arrow will point toward it).</w:t>
       </w:r>
       <w:r>
@@ -495,18 +700,18 @@
         <w:rPr>
           <w:lang w:val="en-US"/>
         </w:rPr>
+        <w:t>Some trap has been set up on the way, triggering the trap cause you to respawn at the level beginning</w:t>
+      </w:r>
+    </w:p>
+    <w:p>
+      <w:pPr>
+        <w:keepNext/>
+      </w:pPr>
+      <w:r>
+        <w:rPr>
+          <w:lang w:val="en-US"/>
+        </w:rPr>
         <w:lastRenderedPageBreak/>
-        <w:t>Some trap has been set up on the way, triggering the trap cause you to respawn at the level beginning</w:t>
-      </w:r>
-    </w:p>
-    <w:p>
-      <w:pPr>
-        <w:keepNext/>
-      </w:pPr>
-      <w:r>
-        <w:rPr>
-          <w:lang w:val="en-US"/>
-        </w:rPr>
         <w:pict>
           <v:shape id="_x0000_i1028" type="#_x0000_t75" style="width:440.25pt;height:368.25pt">
             <v:imagedata r:id="rId10" o:title="trap"/>
@@ -521,26 +726,46 @@
       <w:r>
         <w:t xml:space="preserve">Figure </w:t>
       </w:r>
-      <w:fldSimple w:instr=" SEQ Figure \* ARABIC ">
-        <w:r>
-          <w:rPr>
-            <w:noProof/>
-          </w:rPr>
-          <w:t>5</w:t>
-        </w:r>
-      </w:fldSimple>
-      <w:r>
-        <w:t xml:space="preserve"> One of the </w:t>
-      </w:r>
-      <w:proofErr w:type="spellStart"/>
-      <w:r>
-        <w:t>trap</w:t>
-      </w:r>
-      <w:proofErr w:type="spellEnd"/>
+      <w:r>
+        <w:rPr>
+          <w:noProof/>
+        </w:rPr>
+        <w:fldChar w:fldCharType="begin"/>
+      </w:r>
+      <w:r>
+        <w:rPr>
+          <w:noProof/>
+        </w:rPr>
+        <w:instrText xml:space="preserve"> SEQ Figure \* ARABIC </w:instrText>
+      </w:r>
+      <w:r>
+        <w:rPr>
+          <w:noProof/>
+        </w:rPr>
+        <w:fldChar w:fldCharType="separate"/>
+      </w:r>
+      <w:r>
+        <w:rPr>
+          <w:noProof/>
+        </w:rPr>
+        <w:t>5</w:t>
+      </w:r>
+      <w:r>
+        <w:rPr>
+          <w:noProof/>
+        </w:rPr>
+        <w:fldChar w:fldCharType="end"/>
+      </w:r>
+      <w:r>
+        <w:t xml:space="preserve"> One of the trap</w:t>
+      </w:r>
     </w:p>
     <w:p>
       <w:pPr>
         <w:keepNext/>
+        <w:rPr>
+          <w:lang w:val="en-US"/>
+        </w:rPr>
       </w:pPr>
       <w:r>
         <w:rPr>
@@ -568,34 +793,54 @@
     <w:p>
       <w:pPr>
         <w:pStyle w:val="Lgende"/>
-      </w:pPr>
-      <w:r>
+        <w:rPr>
+          <w:lang w:val="en-US"/>
+        </w:rPr>
+      </w:pPr>
+      <w:r>
+        <w:rPr>
+          <w:lang w:val="en-US"/>
+        </w:rPr>
         <w:t xml:space="preserve">Figure </w:t>
       </w:r>
-      <w:fldSimple w:instr=" SEQ Figure \* ARABIC ">
-        <w:r>
-          <w:rPr>
-            <w:noProof/>
-          </w:rPr>
-          <w:t>6</w:t>
-        </w:r>
-      </w:fldSimple>
-      <w:r>
-        <w:t xml:space="preserve"> </w:t>
-      </w:r>
-      <w:proofErr w:type="spellStart"/>
-      <w:r>
-        <w:t>Map</w:t>
-      </w:r>
-      <w:proofErr w:type="spellEnd"/>
-      <w:r>
-        <w:t xml:space="preserve"> </w:t>
-      </w:r>
-      <w:proofErr w:type="spellStart"/>
-      <w:r>
-        <w:t>delimitation</w:t>
-      </w:r>
-      <w:proofErr w:type="spellEnd"/>
+      <w:r>
+        <w:rPr>
+          <w:noProof/>
+        </w:rPr>
+        <w:fldChar w:fldCharType="begin"/>
+      </w:r>
+      <w:r>
+        <w:rPr>
+          <w:noProof/>
+          <w:lang w:val="en-US"/>
+        </w:rPr>
+        <w:instrText xml:space="preserve"> SEQ Figure \* ARABIC </w:instrText>
+      </w:r>
+      <w:r>
+        <w:rPr>
+          <w:noProof/>
+        </w:rPr>
+        <w:fldChar w:fldCharType="separate"/>
+      </w:r>
+      <w:r>
+        <w:rPr>
+          <w:noProof/>
+          <w:lang w:val="en-US"/>
+        </w:rPr>
+        <w:t>6</w:t>
+      </w:r>
+      <w:r>
+        <w:rPr>
+          <w:noProof/>
+        </w:rPr>
+        <w:fldChar w:fldCharType="end"/>
+      </w:r>
+      <w:r>
+        <w:rPr>
+          <w:lang w:val="en-US"/>
+        </w:rPr>
+        <w:t xml:space="preserve"> Map delimitation</w:t>
+      </w:r>
     </w:p>
     <w:p>
       <w:pPr>
@@ -609,7 +854,13 @@
           <w:lang w:val="en-US"/>
         </w:rPr>
         <w:lastRenderedPageBreak/>
-        <w:t>2 - Input to the avatar</w:t>
+        <w:t>3</w:t>
+      </w:r>
+      <w:r>
+        <w:rPr>
+          <w:lang w:val="en-US"/>
+        </w:rPr>
+        <w:t xml:space="preserve"> - Input to the avatar</w:t>
       </w:r>
     </w:p>
     <w:p>
@@ -687,29 +938,7 @@
         <w:rPr>
           <w:lang w:val="en-US"/>
         </w:rPr>
-        <w:t xml:space="preserve">It’s useful as you want to be in the middle of the </w:t>
-      </w:r>
-      <w:proofErr w:type="spellStart"/>
-      <w:r>
-        <w:rPr>
-          <w:lang w:val="en-US"/>
-        </w:rPr>
-        <w:t>immer</w:t>
-      </w:r>
-      <w:bookmarkStart w:id="0" w:name="_GoBack"/>
-      <w:bookmarkEnd w:id="0"/>
-      <w:r>
-        <w:rPr>
-          <w:lang w:val="en-US"/>
-        </w:rPr>
-        <w:t>sia</w:t>
-      </w:r>
-      <w:proofErr w:type="spellEnd"/>
-      <w:r>
-        <w:rPr>
-          <w:lang w:val="en-US"/>
-        </w:rPr>
-        <w:t xml:space="preserve"> room and as far as you can be from the wall that you will face to have the better experience.</w:t>
+        <w:t>It’s useful as you want to be in the middle of the immersia room and as far as you can be from the wall that you will face to have the better experience.</w:t>
       </w:r>
     </w:p>
     <w:p>

</xml_diff>